<commit_message>
so falta o ultimo diagrama
</commit_message>
<xml_diff>
--- a/Entrega 2/AMS2018_G023_E2.docx
+++ b/Entrega 2/AMS2018_G023_E2.docx
@@ -1124,6 +1124,7 @@
           <w:szCs w:val="32"/>
           <w:lang w:val="pt-PT"/>
         </w:rPr>
+        <w:lastRenderedPageBreak/>
         <w:t>Sub-processo</w:t>
       </w:r>
       <w:proofErr w:type="spellEnd"/>
@@ -1322,16 +1323,133 @@
           <w:lang w:val="pt-PT"/>
         </w:rPr>
       </w:pPr>
-    </w:p>
-    <w:p>
-      <w:pPr>
-        <w:jc w:val="center"/>
-        <w:rPr>
-          <w:sz w:val="24"/>
-          <w:szCs w:val="32"/>
-          <w:lang w:val="pt-PT"/>
-        </w:rPr>
-      </w:pPr>
+      <w:r>
+        <w:rPr>
+          <w:sz w:val="24"/>
+          <w:szCs w:val="32"/>
+          <w:lang w:val="pt-PT"/>
+        </w:rPr>
+        <w:lastRenderedPageBreak/>
+        <w:t>Diagram</w:t>
+      </w:r>
+      <w:r>
+        <w:rPr>
+          <w:sz w:val="24"/>
+          <w:szCs w:val="32"/>
+          <w:lang w:val="pt-PT"/>
+        </w:rPr>
+        <w:t>a</w:t>
+      </w:r>
+      <w:r>
+        <w:rPr>
+          <w:sz w:val="24"/>
+          <w:szCs w:val="32"/>
+          <w:lang w:val="pt-PT"/>
+        </w:rPr>
+        <w:t xml:space="preserve"> </w:t>
+      </w:r>
+      <w:proofErr w:type="spellStart"/>
+      <w:r>
+        <w:rPr>
+          <w:sz w:val="24"/>
+          <w:szCs w:val="32"/>
+          <w:lang w:val="pt-PT"/>
+        </w:rPr>
+        <w:t>UML</w:t>
+      </w:r>
+      <w:proofErr w:type="spellEnd"/>
+      <w:r>
+        <w:rPr>
+          <w:sz w:val="24"/>
+          <w:szCs w:val="32"/>
+          <w:lang w:val="pt-PT"/>
+        </w:rPr>
+        <w:t xml:space="preserve"> </w:t>
+      </w:r>
+      <w:r>
+        <w:rPr>
+          <w:sz w:val="24"/>
+          <w:szCs w:val="32"/>
+          <w:lang w:val="pt-PT"/>
+        </w:rPr>
+        <w:t xml:space="preserve">dos Casos de Uso da </w:t>
+      </w:r>
+      <w:proofErr w:type="spellStart"/>
+      <w:r>
+        <w:rPr>
+          <w:sz w:val="24"/>
+          <w:szCs w:val="32"/>
+          <w:lang w:val="pt-PT"/>
+        </w:rPr>
+        <w:t>TwinState</w:t>
+      </w:r>
+      <w:proofErr w:type="spellEnd"/>
+    </w:p>
+    <w:p>
+      <w:pPr>
+        <w:jc w:val="center"/>
+        <w:rPr>
+          <w:sz w:val="24"/>
+          <w:szCs w:val="32"/>
+          <w:lang w:val="pt-PT"/>
+        </w:rPr>
+      </w:pPr>
+    </w:p>
+    <w:p>
+      <w:pPr>
+        <w:jc w:val="center"/>
+        <w:rPr>
+          <w:sz w:val="24"/>
+          <w:szCs w:val="32"/>
+          <w:lang w:val="pt-PT"/>
+        </w:rPr>
+      </w:pPr>
+    </w:p>
+    <w:p>
+      <w:pPr>
+        <w:jc w:val="center"/>
+        <w:rPr>
+          <w:sz w:val="24"/>
+          <w:szCs w:val="32"/>
+          <w:lang w:val="pt-PT"/>
+        </w:rPr>
+      </w:pPr>
+      <w:r>
+        <w:rPr>
+          <w:sz w:val="24"/>
+          <w:szCs w:val="32"/>
+          <w:lang w:val="pt-PT"/>
+        </w:rPr>
+        <w:t xml:space="preserve">Diagrama </w:t>
+      </w:r>
+      <w:proofErr w:type="spellStart"/>
+      <w:r>
+        <w:rPr>
+          <w:sz w:val="24"/>
+          <w:szCs w:val="32"/>
+          <w:lang w:val="pt-PT"/>
+        </w:rPr>
+        <w:t>UML</w:t>
+      </w:r>
+      <w:proofErr w:type="spellEnd"/>
+      <w:r>
+        <w:rPr>
+          <w:sz w:val="24"/>
+          <w:szCs w:val="32"/>
+          <w:lang w:val="pt-PT"/>
+        </w:rPr>
+        <w:t xml:space="preserve"> dos Casos de Uso da </w:t>
+      </w:r>
+      <w:proofErr w:type="spellStart"/>
+      <w:r>
+        <w:rPr>
+          <w:sz w:val="24"/>
+          <w:szCs w:val="32"/>
+          <w:lang w:val="pt-PT"/>
+        </w:rPr>
+        <w:t>Machine</w:t>
+      </w:r>
+      <w:proofErr w:type="spellEnd"/>
     </w:p>
     <w:p>
       <w:pPr>
@@ -1343,6 +1461,59 @@
         </w:rPr>
       </w:pPr>
       <w:bookmarkStart w:id="0" w:name="_GoBack"/>
+      <w:r>
+        <w:rPr>
+          <w:noProof/>
+        </w:rPr>
+        <w:drawing>
+          <wp:inline distT="0" distB="0" distL="0" distR="0" wp14:anchorId="71CE7214" wp14:editId="3DEB037C">
+            <wp:extent cx="8198803" cy="7190220"/>
+            <wp:effectExtent l="8890" t="0" r="1905" b="1905"/>
+            <wp:docPr id="5" name="Imagem 5"/>
+            <wp:cNvGraphicFramePr>
+              <a:graphicFrameLocks xmlns:a="http://schemas.openxmlformats.org/drawingml/2006/main" noChangeAspect="1"/>
+            </wp:cNvGraphicFramePr>
+            <a:graphic xmlns:a="http://schemas.openxmlformats.org/drawingml/2006/main">
+              <a:graphicData uri="http://schemas.openxmlformats.org/drawingml/2006/picture">
+                <pic:pic xmlns:pic="http://schemas.openxmlformats.org/drawingml/2006/picture">
+                  <pic:nvPicPr>
+                    <pic:cNvPr id="0" name="Picture 1"/>
+                    <pic:cNvPicPr>
+                      <a:picLocks noChangeAspect="1" noChangeArrowheads="1"/>
+                    </pic:cNvPicPr>
+                  </pic:nvPicPr>
+                  <pic:blipFill>
+                    <a:blip r:embed="rId9">
+                      <a:extLst>
+                        <a:ext uri="{28A0092B-C50C-407E-A947-70E740481C1C}">
+                          <a14:useLocalDpi xmlns:a14="http://schemas.microsoft.com/office/drawing/2010/main" val="0"/>
+                        </a:ext>
+                      </a:extLst>
+                    </a:blip>
+                    <a:srcRect/>
+                    <a:stretch>
+                      <a:fillRect/>
+                    </a:stretch>
+                  </pic:blipFill>
+                  <pic:spPr bwMode="auto">
+                    <a:xfrm rot="16200000">
+                      <a:off x="0" y="0"/>
+                      <a:ext cx="8215564" cy="7204919"/>
+                    </a:xfrm>
+                    <a:prstGeom prst="rect">
+                      <a:avLst/>
+                    </a:prstGeom>
+                    <a:noFill/>
+                    <a:ln>
+                      <a:noFill/>
+                    </a:ln>
+                  </pic:spPr>
+                </pic:pic>
+              </a:graphicData>
+            </a:graphic>
+          </wp:inline>
+        </w:drawing>
+      </w:r>
       <w:bookmarkEnd w:id="0"/>
     </w:p>
     <w:sectPr>

</xml_diff>

<commit_message>
mais um pouco de relatorio
</commit_message>
<xml_diff>
--- a/Entrega 2/AMS2018_G023_E2.docx
+++ b/Entrega 2/AMS2018_G023_E2.docx
@@ -1449,6 +1449,8 @@
         </w:rPr>
         <w:t>Machine</w:t>
       </w:r>
+      <w:bookmarkStart w:id="0" w:name="_GoBack"/>
+      <w:bookmarkEnd w:id="0"/>
       <w:proofErr w:type="spellEnd"/>
     </w:p>
     <w:p>
@@ -1460,16 +1462,15 @@
           <w:lang w:val="pt-PT"/>
         </w:rPr>
       </w:pPr>
-      <w:bookmarkStart w:id="0" w:name="_GoBack"/>
       <w:r>
         <w:rPr>
           <w:noProof/>
         </w:rPr>
         <w:drawing>
-          <wp:inline distT="0" distB="0" distL="0" distR="0" wp14:anchorId="71CE7214" wp14:editId="3DEB037C">
-            <wp:extent cx="8198803" cy="7190220"/>
-            <wp:effectExtent l="8890" t="0" r="1905" b="1905"/>
-            <wp:docPr id="5" name="Imagem 5"/>
+          <wp:inline distT="0" distB="0" distL="0" distR="0" wp14:anchorId="08F674A8" wp14:editId="33327712">
+            <wp:extent cx="8229600" cy="7226788"/>
+            <wp:effectExtent l="6350" t="0" r="6350" b="6350"/>
+            <wp:docPr id="7" name="Imagem 7"/>
             <wp:cNvGraphicFramePr>
               <a:graphicFrameLocks xmlns:a="http://schemas.openxmlformats.org/drawingml/2006/main" noChangeAspect="1"/>
             </wp:cNvGraphicFramePr>
@@ -1498,7 +1499,7 @@
                   <pic:spPr bwMode="auto">
                     <a:xfrm rot="16200000">
                       <a:off x="0" y="0"/>
-                      <a:ext cx="8215564" cy="7204919"/>
+                      <a:ext cx="8259360" cy="7252922"/>
                     </a:xfrm>
                     <a:prstGeom prst="rect">
                       <a:avLst/>
@@ -1514,7 +1515,6 @@
           </wp:inline>
         </w:drawing>
       </w:r>
-      <w:bookmarkEnd w:id="0"/>
     </w:p>
     <w:sectPr>
       <w:pgSz w:w="11906" w:h="16838"/>

</xml_diff>